<commit_message>
Final edits to proposal
</commit_message>
<xml_diff>
--- a/ProjectProposal.docx
+++ b/ProjectProposal.docx
@@ -27,28 +27,12 @@
             <w:vAlign w:val="center"/>
           </w:tcPr>
           <w:p>
-            <w:pPr>
-              <w:rPr>
-                <w:lang w:bidi="x-none"/>
-              </w:rPr>
-            </w:pPr>
             <w:r>
-              <w:rPr>
-                <w:lang w:bidi="x-none"/>
-              </w:rPr>
               <w:t>CSC 436</w:t>
             </w:r>
           </w:p>
           <w:p>
-            <w:pPr>
-              <w:rPr>
-                <w:lang w:bidi="x-none"/>
-              </w:rPr>
-            </w:pPr>
             <w:r>
-              <w:rPr>
-                <w:lang w:bidi="x-none"/>
-              </w:rPr>
               <w:t>Due 9/14/17</w:t>
             </w:r>
           </w:p>
@@ -79,7 +63,6 @@
                 <w:b/>
                 <w:sz w:val="32"/>
                 <w:szCs w:val="32"/>
-                <w:lang w:bidi="x-none"/>
               </w:rPr>
               <w:t>Project Proposal</w:t>
             </w:r>
@@ -98,15 +81,9 @@
             <w:vAlign w:val="center"/>
           </w:tcPr>
           <w:p>
-            <w:pPr>
-              <w:rPr>
-                <w:lang w:bidi="x-none"/>
-              </w:rPr>
-            </w:pPr>
             <w:r>
               <w:rPr>
                 <w:noProof/>
-                <w:lang w:bidi="x-none"/>
               </w:rPr>
               <w:drawing>
                 <wp:inline distT="0" distB="10160" distL="0" distR="0">
@@ -155,8 +132,13 @@
         <w:pStyle w:val="Section"/>
       </w:pPr>
       <w:r>
-        <w:t>Project Title: OpenBurn</w:t>
-      </w:r>
+        <w:t xml:space="preserve">Project Title: </w:t>
+      </w:r>
+      <w:proofErr w:type="spellStart"/>
+      <w:r>
+        <w:t>OpenBurn</w:t>
+      </w:r>
+      <w:proofErr w:type="spellEnd"/>
     </w:p>
     <w:p>
       <w:pPr>
@@ -188,7 +170,23 @@
         <w:ind w:firstLine="720"/>
       </w:pPr>
       <w:r>
-        <w:t xml:space="preserve">Abhishek Rane, Daniel Tranfaglia, Isaac Plunkett, Andrew Tarr, Vicente Figueroa </w:t>
+        <w:t xml:space="preserve">Abhishek </w:t>
+      </w:r>
+      <w:proofErr w:type="spellStart"/>
+      <w:r>
+        <w:t>Rane</w:t>
+      </w:r>
+      <w:proofErr w:type="spellEnd"/>
+      <w:r>
+        <w:t xml:space="preserve">, Daniel Tranfaglia, Isaac Plunkett, Andrew </w:t>
+      </w:r>
+      <w:proofErr w:type="spellStart"/>
+      <w:r>
+        <w:t>Tarr</w:t>
+      </w:r>
+      <w:proofErr w:type="spellEnd"/>
+      <w:r>
+        <w:t xml:space="preserve">, Vicente Figueroa </w:t>
       </w:r>
     </w:p>
     <w:p/>
@@ -212,11 +210,21 @@
           <w:numId w:val="3"/>
         </w:numPr>
       </w:pPr>
-      <w:r>
-        <w:t>OpenBurn is an open source, multi platform solid rocket</w:t>
-      </w:r>
-      <w:r>
-        <w:t xml:space="preserve"> motor internal ballistics simulator that takes a fuel model, and grain geometry and produces a pressure vs time plot.</w:t>
+      <w:proofErr w:type="spellStart"/>
+      <w:r>
+        <w:t>OpenBurn</w:t>
+      </w:r>
+      <w:proofErr w:type="spellEnd"/>
+      <w:r>
+        <w:t xml:space="preserve"> is an open source, </w:t>
+      </w:r>
+      <w:proofErr w:type="spellStart"/>
+      <w:r>
+        <w:t>multi platform</w:t>
+      </w:r>
+      <w:proofErr w:type="spellEnd"/>
+      <w:r>
+        <w:t xml:space="preserve"> solid rocket motor internal ballistics simulator that takes a fuel model, and grain geometry and produces a pressure vs time plot.</w:t>
       </w:r>
     </w:p>
     <w:p>
@@ -260,10 +268,7 @@
         </w:numPr>
       </w:pPr>
       <w:r>
-        <w:t xml:space="preserve">Better simulation results </w:t>
-      </w:r>
-      <w:r>
-        <w:t>than those that are currently available that are also open-source, and accounts for erosive burning. Improve upon graphical user interface.</w:t>
+        <w:t>Better simulation results than those that are currently available that are also open-source, and accounts for erosive burning. Improve upon graphical user interface.</w:t>
       </w:r>
     </w:p>
     <w:p>
@@ -296,10 +301,7 @@
         <w:ind w:left="1440"/>
       </w:pPr>
       <w:r>
-        <w:t>As a user wh</w:t>
-      </w:r>
-      <w:r>
-        <w:t>en I enter in values I want to be able to select different units.</w:t>
+        <w:t>As a user when I enter in values I want to be able to select different units.</w:t>
       </w:r>
       <w:r>
         <w:br/>
@@ -311,10 +313,7 @@
       </w:r>
       <w:r>
         <w:br/>
-        <w:t>As a user I want to be able to visualize my simulation ou</w:t>
-      </w:r>
-      <w:r>
-        <w:t>tputs.</w:t>
+        <w:t>As a user I want to be able to visualize my simulation outputs.</w:t>
       </w:r>
       <w:r>
         <w:br/>
@@ -346,10 +345,7 @@
         </w:numPr>
       </w:pPr>
       <w:r>
-        <w:t>Multi-platform, open-source software, introduces multiple unit availability, accou</w:t>
-      </w:r>
-      <w:r>
-        <w:t>nts for erosive burning, improved Graphical User Interface.</w:t>
+        <w:t>Multi-platform, open-source software, introduces multiple unit availability, accounts for erosive burning, improved Graphical User Interface.</w:t>
       </w:r>
     </w:p>
     <w:p>
@@ -393,10 +389,7 @@
         </w:numPr>
       </w:pPr>
       <w:r>
-        <w:t>Users will be able to use simulation results to help bui</w:t>
-      </w:r>
-      <w:r>
-        <w:t>ld motors more efficiently.</w:t>
+        <w:t>Users will be able to use simulation results to help build motors more efficiently.</w:t>
       </w:r>
     </w:p>
     <w:p>
@@ -416,7 +409,15 @@
         </w:numPr>
       </w:pPr>
       <w:r>
-        <w:t>Dr. Mark Langhenry – Current Raytheon propulsion, Former Lockheed Martin Propulsion Engineer, Former AIAA Solids Chair.</w:t>
+        <w:t xml:space="preserve">Dr. Mark </w:t>
+      </w:r>
+      <w:proofErr w:type="spellStart"/>
+      <w:r>
+        <w:t>Langhenry</w:t>
+      </w:r>
+      <w:proofErr w:type="spellEnd"/>
+      <w:r>
+        <w:t xml:space="preserve"> – Current Raytheon propulsion, Former Lockheed Martin Propulsion Engineer, Former AIAA Solids Chair.</w:t>
       </w:r>
     </w:p>
     <w:p>
@@ -445,26 +446,18 @@
           <w:sz w:val="22"/>
           <w:szCs w:val="22"/>
         </w:rPr>
-        <w:t>We will produce a program with an</w:t>
-      </w:r>
-      <w:r>
+        <w:t>We will produce a program with an easy to use interface that outputs accurate Thrust vs. Time data for a range of rocket motor designs.</w:t>
+      </w:r>
+    </w:p>
+    <w:p>
+      <w:pPr>
+        <w:pStyle w:val="Item"/>
+        <w:ind w:hanging="360"/>
         <w:rPr>
           <w:color w:val="000000"/>
           <w:sz w:val="22"/>
           <w:szCs w:val="22"/>
         </w:rPr>
-        <w:t xml:space="preserve"> easy to use interface that outputs accurate Thrust vs. Time data for a range of rocket motor designs.</w:t>
-      </w:r>
-    </w:p>
-    <w:p>
-      <w:pPr>
-        <w:pStyle w:val="Item"/>
-        <w:ind w:hanging="360"/>
-        <w:rPr>
-          <w:color w:val="000000"/>
-          <w:sz w:val="22"/>
-          <w:szCs w:val="22"/>
-        </w:rPr>
       </w:pPr>
     </w:p>
     <w:p>
@@ -530,11 +523,13 @@
       <w:pPr>
         <w:pStyle w:val="Item"/>
       </w:pPr>
-      <w:r>
-        <w:t>RocketMath – Contains static methods</w:t>
-      </w:r>
-      <w:r>
-        <w:t xml:space="preserve"> which contain the equations, methods take Grain and Motor objects.</w:t>
+      <w:proofErr w:type="spellStart"/>
+      <w:r>
+        <w:t>RocketMath</w:t>
+      </w:r>
+      <w:proofErr w:type="spellEnd"/>
+      <w:r>
+        <w:t xml:space="preserve"> – Contains static methods which contain the equations, methods take Grain and Motor objects.</w:t>
       </w:r>
     </w:p>
     <w:p>
@@ -550,10 +545,7 @@
         <w:pStyle w:val="Item"/>
       </w:pPr>
       <w:r>
-        <w:t>Grain – Contains data for a motor grain, including shape, type, length, inner/outer diameter, and number of burning face</w:t>
-      </w:r>
-      <w:r>
-        <w:t>s.</w:t>
+        <w:t>Grain – Contains data for a motor grain, including shape, type, length, inner/outer diameter, and number of burning faces.</w:t>
       </w:r>
     </w:p>
     <w:p>
@@ -587,8 +579,21 @@
       <w:pPr>
         <w:pStyle w:val="Item"/>
       </w:pPr>
-      <w:r>
-        <w:t>GraphView – Takes a list of points and graphs them. Possibly implemented with JFreeChart.</w:t>
+      <w:proofErr w:type="spellStart"/>
+      <w:r>
+        <w:t>GraphView</w:t>
+      </w:r>
+      <w:proofErr w:type="spellEnd"/>
+      <w:r>
+        <w:t xml:space="preserve"> – Takes a list of points and graphs them. Possibly implemented with </w:t>
+      </w:r>
+      <w:proofErr w:type="spellStart"/>
+      <w:r>
+        <w:t>JFreeChart</w:t>
+      </w:r>
+      <w:proofErr w:type="spellEnd"/>
+      <w:r>
+        <w:t>.</w:t>
       </w:r>
     </w:p>
     <w:p>
@@ -615,10 +620,23 @@
         <w:pStyle w:val="Item"/>
       </w:pPr>
       <w:r>
-        <w:t xml:space="preserve">GUI – when the calculate button is </w:t>
-      </w:r>
-      <w:r>
-        <w:t>pressed, gets data from input text fields and constructs motor and grain objects.  Passes them to static functions from the RocketMath class.  Passes the output into the GraphView class.</w:t>
+        <w:t xml:space="preserve">GUI – when the calculate button is pressed, gets data from input text fields and constructs motor and grain objects.  Passes them to static functions from the </w:t>
+      </w:r>
+      <w:proofErr w:type="spellStart"/>
+      <w:r>
+        <w:t>RocketMath</w:t>
+      </w:r>
+      <w:proofErr w:type="spellEnd"/>
+      <w:r>
+        <w:t xml:space="preserve"> class.  Passes the output into the </w:t>
+      </w:r>
+      <w:proofErr w:type="spellStart"/>
+      <w:r>
+        <w:t>GraphView</w:t>
+      </w:r>
+      <w:proofErr w:type="spellEnd"/>
+      <w:r>
+        <w:t xml:space="preserve"> class.</w:t>
       </w:r>
     </w:p>
     <w:p>
@@ -696,25 +714,19 @@
       </w:pPr>
       <w:r>
         <w:lastRenderedPageBreak/>
-        <w:t>Minimal System: Entering grain data for a motor, and producing a</w:t>
-      </w:r>
-      <w:r>
-        <w:t xml:space="preserve"> set of points for thrust vs time, and displaying calculated values such as Kn.</w:t>
-      </w:r>
-    </w:p>
-    <w:p>
-      <w:pPr>
-        <w:pStyle w:val="Item"/>
-        <w:numPr>
-          <w:ilvl w:val="0"/>
-          <w:numId w:val="3"/>
-        </w:numPr>
-      </w:pPr>
-      <w:r>
-        <w:t>We would like to add an improved graphical user interface, a line graph of the points, and calculations that account for erosive burning. If we have even more time, we would li</w:t>
-      </w:r>
-      <w:r>
-        <w:t>ke to add side-by-side graphs so users can compare results between motors.</w:t>
+        <w:t>Minimal System: Entering grain data for a motor, and producing a set of points for thrust vs time, and displaying calculated values such as Kn.</w:t>
+      </w:r>
+    </w:p>
+    <w:p>
+      <w:pPr>
+        <w:pStyle w:val="Item"/>
+        <w:numPr>
+          <w:ilvl w:val="0"/>
+          <w:numId w:val="3"/>
+        </w:numPr>
+      </w:pPr>
+      <w:r>
+        <w:t>We would like to add an improved graphical user interface, a line graph of the points, and calculations that account for erosive burning. If we have even more time, we would like to add side-by-side graphs so users can compare results between motors.</w:t>
       </w:r>
     </w:p>
     <w:p>
@@ -734,10 +746,7 @@
         <w:pStyle w:val="Subsection"/>
       </w:pPr>
       <w:r>
-        <w:t>Tools and E</w:t>
-      </w:r>
-      <w:r>
-        <w:t>xternal Technology</w:t>
+        <w:t>Tools and External Technology</w:t>
       </w:r>
     </w:p>
     <w:p>
@@ -752,7 +761,21 @@
         <w:rPr>
           <w:color w:val="000000"/>
         </w:rPr>
-        <w:t>Eclipse, JUnit, JFreeChart, CSV/Excel files, RSE files</w:t>
+        <w:t xml:space="preserve">Eclipse, JUnit, </w:t>
+      </w:r>
+      <w:proofErr w:type="spellStart"/>
+      <w:r>
+        <w:rPr>
+          <w:color w:val="000000"/>
+        </w:rPr>
+        <w:t>JFreeChart</w:t>
+      </w:r>
+      <w:proofErr w:type="spellEnd"/>
+      <w:r>
+        <w:rPr>
+          <w:color w:val="000000"/>
+        </w:rPr>
+        <w:t>, CSV/Excel files, RSE files</w:t>
       </w:r>
     </w:p>
     <w:p>
@@ -813,10 +836,7 @@
         <w:t>Abhishek:</w:t>
       </w:r>
       <w:r>
-        <w:t xml:space="preserve"> Aerospace engineering and computer science experience. I was a project lead for the intercollegiate rocket team and I have experience designing</w:t>
-      </w:r>
-      <w:r>
-        <w:t xml:space="preserve"> and building solid rocket motors. I was responsible for the simulations related to the motor. I also worked at an autonomous drone technology startup in Tucson. I have used Java, C, MATLAB and have participated in several hackathons.</w:t>
+        <w:t xml:space="preserve"> Aerospace engineering and computer science experience. I was a project lead for the intercollegiate rocket team and I have experience designing and building solid rocket motors. I was responsible for the simulations related to the motor. I also worked at an autonomous drone technology startup in Tucson. I have used Java, C, MATLAB and have participated in several hackathons.</w:t>
       </w:r>
     </w:p>
     <w:p>
@@ -834,22 +854,35 @@
         <w:t>Vicente:</w:t>
       </w:r>
       <w:r>
-        <w:t xml:space="preserve"> I have major</w:t>
-      </w:r>
-      <w:r>
-        <w:t xml:space="preserve">ed in computer science my whole time in college and have some experience with GUIs and simulations. I am experienced with C, Java, and Javascript. </w:t>
+        <w:t xml:space="preserve"> I have majored in computer science my whole time in college and have some experience with GUIs and simulations. I am experienced with C, Java, and </w:t>
+      </w:r>
+      <w:proofErr w:type="spellStart"/>
+      <w:r>
+        <w:t>Javascript</w:t>
+      </w:r>
+      <w:proofErr w:type="spellEnd"/>
+      <w:r>
+        <w:t xml:space="preserve">. </w:t>
       </w:r>
       <w:r>
         <w:rPr>
           <w:color w:val="000000"/>
         </w:rPr>
-        <w:t>I currently work at an internship with HealthTrio so I have a good amount of experience with working as a tea</w:t>
-      </w:r>
+        <w:t xml:space="preserve">I currently work at an internship with </w:t>
+      </w:r>
+      <w:proofErr w:type="spellStart"/>
       <w:r>
         <w:rPr>
           <w:color w:val="000000"/>
         </w:rPr>
-        <w:t>m and experience with Agile, Git and JIRA.</w:t>
+        <w:t>HealthTrio</w:t>
+      </w:r>
+      <w:proofErr w:type="spellEnd"/>
+      <w:r>
+        <w:rPr>
+          <w:color w:val="000000"/>
+        </w:rPr>
+        <w:t xml:space="preserve"> so I have a good amount of experience with working as a team and experience with Agile, Git and JIRA.</w:t>
       </w:r>
     </w:p>
     <w:p>
@@ -891,13 +924,23 @@
         <w:t>Daniel:</w:t>
       </w:r>
       <w:r>
-        <w:t xml:space="preserve"> Experience in C, Python, and Java, along with 10 months of internship experience with Metropia Inc. </w:t>
-      </w:r>
-      <w:r>
-        <w:t>(6 months) and currently at HealthTrio LLC (4 months). Has worked with Agile teams that utilize software such as Git and JIRA. An aspiring Full-Stack developer who can design systems and databases. Has also participated in two hackathons, and has some expe</w:t>
-      </w:r>
-      <w:r>
-        <w:t>rience with drones.</w:t>
+        <w:t xml:space="preserve"> Experience in C, Python, and Java, along with 10 months of internship experience with </w:t>
+      </w:r>
+      <w:proofErr w:type="spellStart"/>
+      <w:r>
+        <w:t>Metropia</w:t>
+      </w:r>
+      <w:proofErr w:type="spellEnd"/>
+      <w:r>
+        <w:t xml:space="preserve"> Inc. (6 months) and currently at </w:t>
+      </w:r>
+      <w:proofErr w:type="spellStart"/>
+      <w:r>
+        <w:t>HealthTrio</w:t>
+      </w:r>
+      <w:proofErr w:type="spellEnd"/>
+      <w:r>
+        <w:t xml:space="preserve"> LLC (4 months). Has worked with Agile teams that utilize software such as Git and JIRA. An aspiring Full-Stack developer who can design systems and databases. Has also participated in two hackathons, and has some experience with drones.</w:t>
       </w:r>
     </w:p>
     <w:p>
@@ -1002,13 +1045,15 @@
         <w:t>Daniel:</w:t>
       </w:r>
       <w:r>
-        <w:t xml:space="preserve"> I have never worked on projects that involve aerospace concepts, however I constantly work on project</w:t>
-      </w:r>
-      <w:r>
-        <w:t>s that involve OOP and Test-Driven Development, as well as GUI’s. I have also worked on Agile teams and have gained valuable knowledge that I believe will benefit this team. I am planning to do research on JFreeChart as I believe it will help us with plott</w:t>
-      </w:r>
-      <w:r>
-        <w:t>ing data.</w:t>
+        <w:t xml:space="preserve"> I have never worked on projects that involve aerospace concepts, however I constantly work on projects that involve OOP and Test-Driven Development, as well as GUI’s. I have also worked on Agile teams and have gained valuable knowledge that I believe will benefit this team. I am planning to do research on </w:t>
+      </w:r>
+      <w:proofErr w:type="spellStart"/>
+      <w:r>
+        <w:t>JFreeChart</w:t>
+      </w:r>
+      <w:proofErr w:type="spellEnd"/>
+      <w:r>
+        <w:t xml:space="preserve"> as I believe it will help us with plotting data.</w:t>
       </w:r>
     </w:p>
     <w:p>
@@ -1049,10 +1094,7 @@
         <w:t xml:space="preserve">Isaac: </w:t>
       </w:r>
       <w:r>
-        <w:t xml:space="preserve">I have used Java swing in previous applications.  I have no other </w:t>
-      </w:r>
-      <w:r>
-        <w:t>relevant experience.</w:t>
+        <w:t>I have used Java swing in previous applications.  I have no other relevant experience.</w:t>
       </w:r>
     </w:p>
     <w:p>
@@ -1078,194 +1120,221 @@
         <w:rPr>
           <w:bCs/>
         </w:rPr>
-        <w:t>No relevant experience other than Java</w:t>
+        <w:t>No relevant experience other than Java.</w:t>
+      </w:r>
+    </w:p>
+    <w:p>
+      <w:pPr>
+        <w:pStyle w:val="Subsection"/>
+      </w:pPr>
+      <w:r>
+        <w:lastRenderedPageBreak/>
+        <w:t>Roles</w:t>
+      </w:r>
+    </w:p>
+    <w:p>
+      <w:pPr>
+        <w:pStyle w:val="Item"/>
+        <w:numPr>
+          <w:ilvl w:val="0"/>
+          <w:numId w:val="3"/>
+        </w:numPr>
+      </w:pPr>
+      <w:r>
+        <w:rPr>
+          <w:b/>
+        </w:rPr>
+        <w:t>Product Manager: Abhishek</w:t>
+      </w:r>
+      <w:r>
+        <w:t xml:space="preserve"> – Knowledgeable of the product requirements and constraints.</w:t>
+      </w:r>
+    </w:p>
+    <w:p>
+      <w:pPr>
+        <w:pStyle w:val="Item"/>
+        <w:numPr>
+          <w:ilvl w:val="0"/>
+          <w:numId w:val="3"/>
+        </w:numPr>
+      </w:pPr>
+      <w:r>
+        <w:rPr>
+          <w:b/>
+        </w:rPr>
+        <w:t>Team Coordinator: Vicente</w:t>
+      </w:r>
+      <w:r>
+        <w:t xml:space="preserve"> – Tracks progress for the team. Somewhat of a Scrum Master.</w:t>
+      </w:r>
+    </w:p>
+    <w:p>
+      <w:pPr>
+        <w:pStyle w:val="Item"/>
+        <w:numPr>
+          <w:ilvl w:val="0"/>
+          <w:numId w:val="3"/>
+        </w:numPr>
+      </w:pPr>
+      <w:r>
+        <w:rPr>
+          <w:b/>
+        </w:rPr>
+        <w:t>Front End Development: Isaac</w:t>
+      </w:r>
+      <w:r>
+        <w:t xml:space="preserve"> – Main developer on the GUI and view side.</w:t>
+      </w:r>
+    </w:p>
+    <w:p>
+      <w:pPr>
+        <w:pStyle w:val="Item"/>
+        <w:numPr>
+          <w:ilvl w:val="0"/>
+          <w:numId w:val="3"/>
+        </w:numPr>
+      </w:pPr>
+      <w:r>
+        <w:rPr>
+          <w:b/>
+        </w:rPr>
+        <w:t>Back End Development: Andrew</w:t>
+      </w:r>
+      <w:r>
+        <w:t xml:space="preserve"> – Main developer on the logic/math side.</w:t>
+      </w:r>
+    </w:p>
+    <w:p>
+      <w:pPr>
+        <w:pStyle w:val="Item"/>
+        <w:numPr>
+          <w:ilvl w:val="0"/>
+          <w:numId w:val="3"/>
+        </w:numPr>
+      </w:pPr>
+      <w:r>
+        <w:rPr>
+          <w:b/>
+        </w:rPr>
+        <w:t>QA Engineer: Daniel</w:t>
+      </w:r>
+      <w:r>
+        <w:t xml:space="preserve"> – Implements Test-Driven Development and ensures quality over all systems. Ensures good OOP practices are followed.</w:t>
+      </w:r>
+    </w:p>
+    <w:p>
+      <w:pPr>
+        <w:pStyle w:val="Item"/>
+        <w:numPr>
+          <w:ilvl w:val="0"/>
+          <w:numId w:val="3"/>
+        </w:numPr>
+      </w:pPr>
+      <w:r>
+        <w:rPr>
+          <w:b/>
+        </w:rPr>
+        <w:t>All members:</w:t>
+      </w:r>
+      <w:r>
+        <w:t xml:space="preserve"> Development of certain components, and monitoring the work and progress of the entire team.</w:t>
+      </w:r>
+    </w:p>
+    <w:p>
+      <w:pPr>
+        <w:pStyle w:val="Item"/>
+      </w:pPr>
+    </w:p>
+    <w:p>
+      <w:pPr>
+        <w:pStyle w:val="Section"/>
+        <w:numPr>
+          <w:ilvl w:val="0"/>
+          <w:numId w:val="2"/>
+        </w:numPr>
+      </w:pPr>
+      <w:r>
+        <w:t>Risks</w:t>
+      </w:r>
+    </w:p>
+    <w:p>
+      <w:pPr>
+        <w:pStyle w:val="Subsection"/>
+      </w:pPr>
+      <w:r>
+        <w:t>Constraints</w:t>
+      </w:r>
+    </w:p>
+    <w:p>
+      <w:pPr>
+        <w:pStyle w:val="Item"/>
+        <w:numPr>
+          <w:ilvl w:val="0"/>
+          <w:numId w:val="3"/>
+        </w:numPr>
+      </w:pPr>
+      <w:r>
+        <w:t>Rocket technology falls under Export Controls.  We must ensure all equations originate from unclassified sources.</w:t>
+      </w:r>
+    </w:p>
+    <w:p>
+      <w:pPr>
+        <w:pStyle w:val="Subsection"/>
+      </w:pPr>
+      <w:r>
+        <w:t>Resources</w:t>
+      </w:r>
+    </w:p>
+    <w:p>
+      <w:pPr>
+        <w:pStyle w:val="Item"/>
+        <w:numPr>
+          <w:ilvl w:val="0"/>
+          <w:numId w:val="3"/>
+        </w:numPr>
+      </w:pPr>
+      <w:r>
+        <w:rPr>
+          <w:color w:val="000000"/>
+        </w:rPr>
+        <w:t>We have access to motor firings from last year. However erosive burning was not a factor for these burning.</w:t>
+      </w:r>
+    </w:p>
+    <w:p>
+      <w:pPr>
+        <w:pStyle w:val="Item"/>
+        <w:numPr>
+          <w:ilvl w:val="0"/>
+          <w:numId w:val="3"/>
+        </w:numPr>
+      </w:pPr>
+      <w:r>
+        <w:rPr>
+          <w:color w:val="000000"/>
+        </w:rPr>
+        <w:t>Access to motor firing data where erosive burning was a factor.</w:t>
       </w:r>
       <w:bookmarkStart w:id="0" w:name="_GoBack"/>
       <w:bookmarkEnd w:id="0"/>
-      <w:r>
-        <w:rPr>
-          <w:bCs/>
-        </w:rPr>
-        <w:t>.</w:t>
-      </w:r>
-    </w:p>
-    <w:p>
-      <w:pPr>
-        <w:pStyle w:val="Item"/>
-        <w:ind w:hanging="360"/>
-      </w:pPr>
-    </w:p>
-    <w:p>
-      <w:pPr>
-        <w:pStyle w:val="Item"/>
-        <w:ind w:hanging="360"/>
-      </w:pPr>
+    </w:p>
+    <w:p>
+      <w:pPr>
+        <w:pStyle w:val="Section"/>
+        <w:numPr>
+          <w:ilvl w:val="0"/>
+          <w:numId w:val="2"/>
+        </w:numPr>
+      </w:pPr>
+      <w:r>
+        <w:t>Project Management</w:t>
+      </w:r>
     </w:p>
     <w:p>
       <w:pPr>
         <w:pStyle w:val="Subsection"/>
       </w:pPr>
       <w:r>
-        <w:t>Roles</w:t>
-      </w:r>
-    </w:p>
-    <w:p>
-      <w:pPr>
-        <w:pStyle w:val="Item"/>
-        <w:numPr>
-          <w:ilvl w:val="0"/>
-          <w:numId w:val="3"/>
-        </w:numPr>
-      </w:pPr>
-      <w:r>
-        <w:rPr>
-          <w:b/>
-        </w:rPr>
-        <w:t>Product Manager: Abhishek</w:t>
-      </w:r>
-      <w:r>
-        <w:t xml:space="preserve"> – Knowledgeable of the product requirements and constraints.</w:t>
-      </w:r>
-    </w:p>
-    <w:p>
-      <w:pPr>
-        <w:pStyle w:val="Item"/>
-        <w:numPr>
-          <w:ilvl w:val="0"/>
-          <w:numId w:val="3"/>
-        </w:numPr>
-      </w:pPr>
-      <w:r>
-        <w:rPr>
-          <w:b/>
-        </w:rPr>
-        <w:t>Team Coordinator: Vicente</w:t>
-      </w:r>
-      <w:r>
-        <w:t xml:space="preserve"> – Tracks progress for the team. Somewhat of a Scrum Master.</w:t>
-      </w:r>
-    </w:p>
-    <w:p>
-      <w:pPr>
-        <w:pStyle w:val="Item"/>
-        <w:numPr>
-          <w:ilvl w:val="0"/>
-          <w:numId w:val="3"/>
-        </w:numPr>
-      </w:pPr>
-      <w:r>
-        <w:rPr>
-          <w:b/>
-        </w:rPr>
-        <w:t>Front End Development: Isaac</w:t>
-      </w:r>
-      <w:r>
-        <w:t xml:space="preserve"> – Main developer on the G</w:t>
-      </w:r>
-      <w:r>
-        <w:t>UI and view side.</w:t>
-      </w:r>
-    </w:p>
-    <w:p>
-      <w:pPr>
-        <w:pStyle w:val="Item"/>
-        <w:numPr>
-          <w:ilvl w:val="0"/>
-          <w:numId w:val="3"/>
-        </w:numPr>
-      </w:pPr>
-      <w:r>
-        <w:rPr>
-          <w:b/>
-        </w:rPr>
-        <w:t>Back End Development: Andrew</w:t>
-      </w:r>
-      <w:r>
-        <w:t xml:space="preserve"> – Main developer on the logic/math side.</w:t>
-      </w:r>
-    </w:p>
-    <w:p>
-      <w:pPr>
-        <w:pStyle w:val="Item"/>
-        <w:numPr>
-          <w:ilvl w:val="0"/>
-          <w:numId w:val="3"/>
-        </w:numPr>
-      </w:pPr>
-      <w:r>
-        <w:rPr>
-          <w:b/>
-        </w:rPr>
-        <w:t>QA Engineer: Daniel</w:t>
-      </w:r>
-      <w:r>
-        <w:t xml:space="preserve"> – Implements Test-Driven Development and ensures quality over all systems. Ensures good OOP practices are followed.</w:t>
-      </w:r>
-    </w:p>
-    <w:p>
-      <w:pPr>
-        <w:pStyle w:val="Item"/>
-        <w:numPr>
-          <w:ilvl w:val="0"/>
-          <w:numId w:val="3"/>
-        </w:numPr>
-      </w:pPr>
-      <w:r>
-        <w:rPr>
-          <w:b/>
-        </w:rPr>
-        <w:t>All members:</w:t>
-      </w:r>
-      <w:r>
-        <w:t xml:space="preserve"> Development of cert</w:t>
-      </w:r>
-      <w:r>
-        <w:t>ain components, and monitoring the work and progress of the entire team.</w:t>
-      </w:r>
-    </w:p>
-    <w:p>
-      <w:pPr>
-        <w:pStyle w:val="Item"/>
-      </w:pPr>
-    </w:p>
-    <w:p>
-      <w:pPr>
-        <w:pStyle w:val="Section"/>
-        <w:numPr>
-          <w:ilvl w:val="0"/>
-          <w:numId w:val="2"/>
-        </w:numPr>
-      </w:pPr>
-      <w:r>
-        <w:t>Risks</w:t>
-      </w:r>
-    </w:p>
-    <w:p>
-      <w:pPr>
-        <w:pStyle w:val="Subsection"/>
-      </w:pPr>
-      <w:r>
-        <w:t>Constraints</w:t>
-      </w:r>
-    </w:p>
-    <w:p>
-      <w:pPr>
-        <w:pStyle w:val="Item"/>
-        <w:numPr>
-          <w:ilvl w:val="0"/>
-          <w:numId w:val="3"/>
-        </w:numPr>
-      </w:pPr>
-      <w:r>
-        <w:t>Rocket technology falls under Export Controls.  We must ensure all equations originate from unclassified sources.</w:t>
-      </w:r>
-    </w:p>
-    <w:p>
-      <w:pPr>
-        <w:pStyle w:val="Subsection"/>
-      </w:pPr>
-      <w:r>
-        <w:t>Resources</w:t>
+        <w:t>Process</w:t>
       </w:r>
     </w:p>
     <w:p>
@@ -1280,84 +1349,7 @@
         <w:rPr>
           <w:color w:val="000000"/>
         </w:rPr>
-        <w:t>We have access to motor firings from las</w:t>
-      </w:r>
-      <w:r>
-        <w:rPr>
-          <w:color w:val="000000"/>
-        </w:rPr>
-        <w:t>t year. However erosive burning was not a factor for these burning.</w:t>
-      </w:r>
-    </w:p>
-    <w:p>
-      <w:pPr>
-        <w:pStyle w:val="Item"/>
-        <w:numPr>
-          <w:ilvl w:val="0"/>
-          <w:numId w:val="3"/>
-        </w:numPr>
-      </w:pPr>
-      <w:r>
-        <w:rPr>
-          <w:color w:val="000000"/>
-        </w:rPr>
-        <w:t>Access to motor firing data where erosive burning was a factor.</w:t>
-      </w:r>
-    </w:p>
-    <w:p>
-      <w:pPr>
-        <w:pStyle w:val="Item"/>
-        <w:numPr>
-          <w:ilvl w:val="0"/>
-          <w:numId w:val="3"/>
-        </w:numPr>
-      </w:pPr>
-      <w:r>
-        <w:rPr>
-          <w:color w:val="000000"/>
-        </w:rPr>
-        <w:t>We also to previous data from physicals to compare results.</w:t>
-      </w:r>
-    </w:p>
-    <w:p>
-      <w:pPr>
-        <w:pStyle w:val="Section"/>
-        <w:numPr>
-          <w:ilvl w:val="0"/>
-          <w:numId w:val="2"/>
-        </w:numPr>
-      </w:pPr>
-      <w:r>
-        <w:t>Project Management</w:t>
-      </w:r>
-    </w:p>
-    <w:p>
-      <w:pPr>
-        <w:pStyle w:val="Subsection"/>
-      </w:pPr>
-      <w:r>
-        <w:t>Process</w:t>
-      </w:r>
-    </w:p>
-    <w:p>
-      <w:pPr>
-        <w:pStyle w:val="Item"/>
-        <w:numPr>
-          <w:ilvl w:val="0"/>
-          <w:numId w:val="3"/>
-        </w:numPr>
-      </w:pPr>
-      <w:r>
-        <w:rPr>
-          <w:color w:val="000000"/>
-        </w:rPr>
-        <w:t xml:space="preserve">Our team will use Agile development. </w:t>
-      </w:r>
-      <w:r>
-        <w:rPr>
-          <w:color w:val="000000"/>
-        </w:rPr>
-        <w:t>We will use Trello and GitHub to drive our Agile process.</w:t>
+        <w:t>Our team will use Agile development. We will use Trello and GitHub to drive our Agile process.</w:t>
       </w:r>
     </w:p>
     <w:p>
@@ -1411,10 +1403,7 @@
         <w:t xml:space="preserve">Feature - </w:t>
       </w:r>
       <w:r>
-        <w:t>GUI th</w:t>
-      </w:r>
-      <w:r>
-        <w:t>at produces a visual graph of Pressure vs Time.  Can save data to a CSV.  Imperial and metric units.</w:t>
+        <w:t>GUI that produces a visual graph of Pressure vs Time.  Can save data to a CSV.  Imperial and metric units.</w:t>
       </w:r>
     </w:p>
     <w:p>
@@ -1437,10 +1426,7 @@
         <w:t>Beta -  </w:t>
       </w:r>
       <w:r>
-        <w:t xml:space="preserve">GUI that produces a visual graph of Thrust vs Time.  Can save data to a RSE file.  Calculations account for Erosive burning.  Can display multiple </w:t>
-      </w:r>
-      <w:r>
-        <w:t>plots.</w:t>
+        <w:t>GUI that produces a visual graph of Thrust vs Time.  Can save data to a RSE file.  Calculations account for Erosive burning.  Can display multiple plots.</w:t>
       </w:r>
     </w:p>
     <w:p>
@@ -1482,55 +1468,64 @@
         <w:rPr>
           <w:color w:val="000000"/>
         </w:rPr>
-        <w:t xml:space="preserve">Our team will meet 2-3 times a week in person. Also we will use the GroupMe app to stay in contact, along with FaceTime and </w:t>
-      </w:r>
+        <w:t xml:space="preserve">Our team will meet 2-3 times a week in person. </w:t>
+      </w:r>
+      <w:proofErr w:type="gramStart"/>
       <w:r>
         <w:rPr>
           <w:color w:val="000000"/>
         </w:rPr>
-        <w:t>google hangouts to stay on the same page.</w:t>
-      </w:r>
-    </w:p>
-    <w:p>
-      <w:pPr>
-        <w:pStyle w:val="Item"/>
-        <w:numPr>
-          <w:ilvl w:val="0"/>
-          <w:numId w:val="3"/>
-        </w:numPr>
-      </w:pPr>
-      <w:r>
-        <w:t>Additionally we will use Trello to keep track of tasks and their completion.</w:t>
-      </w:r>
-    </w:p>
-    <w:p>
-      <w:pPr>
-        <w:pStyle w:val="Item"/>
-        <w:numPr>
-          <w:ilvl w:val="0"/>
-          <w:numId w:val="3"/>
-        </w:numPr>
-      </w:pPr>
-      <w:r>
-        <w:t>We will discuss the status of our individual parts.  How close we are to implementing the next iteration, and if we need help to implemen</w:t>
-      </w:r>
-      <w:r>
-        <w:t>t our individual part.</w:t>
-      </w:r>
-    </w:p>
-    <w:p>
-      <w:pPr>
-        <w:pStyle w:val="Item"/>
-        <w:numPr>
-          <w:ilvl w:val="0"/>
-          <w:numId w:val="3"/>
-        </w:numPr>
-      </w:pPr>
+        <w:t>Also</w:t>
+      </w:r>
+      <w:proofErr w:type="gramEnd"/>
       <w:r>
         <w:rPr>
           <w:color w:val="000000"/>
         </w:rPr>
-        <w:lastRenderedPageBreak/>
+        <w:t xml:space="preserve"> we will use the GroupMe app to stay in contact, along with FaceTime and google hangouts to stay on the same page.</w:t>
+      </w:r>
+    </w:p>
+    <w:p>
+      <w:pPr>
+        <w:pStyle w:val="Item"/>
+        <w:numPr>
+          <w:ilvl w:val="0"/>
+          <w:numId w:val="3"/>
+        </w:numPr>
+      </w:pPr>
+      <w:proofErr w:type="gramStart"/>
+      <w:r>
+        <w:t>Additionally</w:t>
+      </w:r>
+      <w:proofErr w:type="gramEnd"/>
+      <w:r>
+        <w:t xml:space="preserve"> we will use Trello to keep track of tasks and their completion.</w:t>
+      </w:r>
+    </w:p>
+    <w:p>
+      <w:pPr>
+        <w:pStyle w:val="Item"/>
+        <w:numPr>
+          <w:ilvl w:val="0"/>
+          <w:numId w:val="3"/>
+        </w:numPr>
+      </w:pPr>
+      <w:r>
+        <w:t>We will discuss the status of our individual parts.  How close we are to implementing the next iteration, and if we need help to implement our individual part.</w:t>
+      </w:r>
+    </w:p>
+    <w:p>
+      <w:pPr>
+        <w:pStyle w:val="Item"/>
+        <w:numPr>
+          <w:ilvl w:val="0"/>
+          <w:numId w:val="3"/>
+        </w:numPr>
+      </w:pPr>
+      <w:r>
+        <w:rPr>
+          <w:color w:val="000000"/>
+        </w:rPr>
         <w:t>Have all team members give updates on the progress of the current tasks. Also plan what tasks need to be done next.</w:t>
       </w:r>
     </w:p>
@@ -1649,7 +1644,7 @@
       <w:rPr>
         <w:noProof/>
       </w:rPr>
-      <w:t>4</w:t>
+      <w:t>2</w:t>
     </w:r>
     <w:r>
       <w:fldChar w:fldCharType="end"/>
@@ -1681,15 +1676,7 @@
         <w:sz w:val="20"/>
         <w:szCs w:val="20"/>
       </w:rPr>
-      <w:t>The University of A</w:t>
-    </w:r>
-    <w:r>
-      <w:rPr>
-        <w:smallCaps/>
-        <w:sz w:val="20"/>
-        <w:szCs w:val="20"/>
-      </w:rPr>
-      <w:t>rizona</w:t>
+      <w:t>The University of Arizona</w:t>
     </w:r>
   </w:p>
 </w:hdr>

</xml_diff>